<commit_message>
Condensed Equation Sheet Update
Commit adds updates to condensed equation sheet
</commit_message>
<xml_diff>
--- a/Word/Thermodynamics/00-TableOfContents.docx
+++ b/Word/Thermodynamics/00-TableOfContents.docx
@@ -2,6 +2,92 @@
 <file path=word/document.xml><?xml version="1.0" encoding="utf-8"?>
 <w:document xmlns:wpc="http://schemas.microsoft.com/office/word/2010/wordprocessingCanvas" xmlns:cx="http://schemas.microsoft.com/office/drawing/2014/chartex" xmlns:cx1="http://schemas.microsoft.com/office/drawing/2015/9/8/chartex" xmlns:cx2="http://schemas.microsoft.com/office/drawing/2015/10/21/chartex" xmlns:cx3="http://schemas.microsoft.com/office/drawing/2016/5/9/chartex" xmlns:cx4="http://schemas.microsoft.com/office/drawing/2016/5/10/chartex" xmlns:cx5="http://schemas.microsoft.com/office/drawing/2016/5/11/chartex" xmlns:cx6="http://schemas.microsoft.com/office/drawing/2016/5/12/chartex" xmlns:cx7="http://schemas.microsoft.com/office/drawing/2016/5/13/chartex" xmlns:cx8="http://schemas.microsoft.com/office/drawing/2016/5/14/chartex" xmlns:mc="http://schemas.openxmlformats.org/markup-compatibility/2006" xmlns:aink="http://schemas.microsoft.com/office/drawing/2016/ink" xmlns:am3d="http://schemas.microsoft.com/office/drawing/2017/model3d" xmlns:o="urn:schemas-microsoft-com:office:office" xmlns:r="http://schemas.openxmlformats.org/officeDocument/2006/relationships" xmlns:m="http://schemas.openxmlformats.org/officeDocument/2006/math" xmlns:v="urn:schemas-microsoft-com:vml" xmlns:wp14="http://schemas.microsoft.com/office/word/2010/wordprocessingDrawing" xmlns:wp="http://schemas.openxmlformats.org/drawingml/2006/wordprocessingDrawing" xmlns:w10="urn:schemas-microsoft-com:office:word" xmlns:w="http://schemas.openxmlformats.org/wordprocessingml/2006/main" xmlns:w14="http://schemas.microsoft.com/office/word/2010/wordml" xmlns:w15="http://schemas.microsoft.com/office/word/2012/wordml" xmlns:w16cid="http://schemas.microsoft.com/office/word/2016/wordml/cid" xmlns:w16se="http://schemas.microsoft.com/office/word/2015/wordml/symex" xmlns:wpg="http://schemas.microsoft.com/office/word/2010/wordprocessingGroup" xmlns:wpi="http://schemas.microsoft.com/office/word/2010/wordprocessingInk" xmlns:wne="http://schemas.microsoft.com/office/word/2006/wordml" xmlns:wps="http://schemas.microsoft.com/office/word/2010/wordprocessingShape" mc:Ignorable="w14 w15 w16se w16cid wp14">
   <w:body>
+    <w:p>
+      <w:pPr>
+        <w:pStyle w:val="ListParagraph"/>
+        <w:numPr>
+          <w:ilvl w:val="0"/>
+          <w:numId w:val="3"/>
+        </w:numPr>
+        <w:spacing w:line="360" w:lineRule="auto"/>
+        <w:rPr>
+          <w:rFonts w:ascii="Times New Roman" w:hAnsi="Times New Roman" w:cs="Times New Roman"/>
+          <w:u w:val="single"/>
+        </w:rPr>
+      </w:pPr>
+      <w:r>
+        <w:rPr>
+          <w:rFonts w:ascii="Times New Roman" w:hAnsi="Times New Roman" w:cs="Times New Roman"/>
+          <w:u w:val="single"/>
+        </w:rPr>
+        <w:t>Bibliography</w:t>
+      </w:r>
+    </w:p>
+    <w:p>
+      <w:pPr>
+        <w:pStyle w:val="ListParagraph"/>
+        <w:numPr>
+          <w:ilvl w:val="0"/>
+          <w:numId w:val="3"/>
+        </w:numPr>
+        <w:spacing w:line="360" w:lineRule="auto"/>
+        <w:rPr>
+          <w:rFonts w:ascii="Times New Roman" w:hAnsi="Times New Roman" w:cs="Times New Roman"/>
+          <w:u w:val="single"/>
+        </w:rPr>
+      </w:pPr>
+      <w:r>
+        <w:rPr>
+          <w:rFonts w:ascii="Times New Roman" w:hAnsi="Times New Roman" w:cs="Times New Roman"/>
+          <w:u w:val="single"/>
+        </w:rPr>
+        <w:t>Equation Sheet</w:t>
+      </w:r>
+    </w:p>
+    <w:p>
+      <w:pPr>
+        <w:pStyle w:val="ListParagraph"/>
+        <w:numPr>
+          <w:ilvl w:val="0"/>
+          <w:numId w:val="3"/>
+        </w:numPr>
+        <w:spacing w:line="360" w:lineRule="auto"/>
+        <w:rPr>
+          <w:rFonts w:ascii="Times New Roman" w:hAnsi="Times New Roman" w:cs="Times New Roman"/>
+          <w:u w:val="single"/>
+        </w:rPr>
+      </w:pPr>
+      <w:r>
+        <w:rPr>
+          <w:rFonts w:ascii="Times New Roman" w:hAnsi="Times New Roman" w:cs="Times New Roman"/>
+          <w:u w:val="single"/>
+        </w:rPr>
+        <w:t>Equation Sheet (Condensed)</w:t>
+      </w:r>
+    </w:p>
+    <w:p>
+      <w:pPr>
+        <w:pStyle w:val="ListParagraph"/>
+        <w:numPr>
+          <w:ilvl w:val="0"/>
+          <w:numId w:val="3"/>
+        </w:numPr>
+        <w:spacing w:line="360" w:lineRule="auto"/>
+        <w:rPr>
+          <w:rFonts w:ascii="Times New Roman" w:hAnsi="Times New Roman" w:cs="Times New Roman"/>
+          <w:u w:val="single"/>
+        </w:rPr>
+      </w:pPr>
+    </w:p>
+    <w:p>
+      <w:pPr>
+        <w:spacing w:line="360" w:lineRule="auto"/>
+        <w:rPr>
+          <w:rFonts w:ascii="Times New Roman" w:hAnsi="Times New Roman" w:cs="Times New Roman"/>
+          <w:u w:val="single"/>
+        </w:rPr>
+      </w:pPr>
+    </w:p>
     <w:p>
       <w:pPr>
         <w:pStyle w:val="ListParagraph"/>
@@ -22,6 +108,50 @@
         </w:rPr>
         <w:t>Introduction</w:t>
       </w:r>
+      <w:bookmarkStart w:id="0" w:name="_GoBack"/>
+      <w:bookmarkEnd w:id="0"/>
+    </w:p>
+    <w:p>
+      <w:pPr>
+        <w:pStyle w:val="ListParagraph"/>
+        <w:numPr>
+          <w:ilvl w:val="1"/>
+          <w:numId w:val="2"/>
+        </w:numPr>
+        <w:spacing w:line="360" w:lineRule="auto"/>
+        <w:rPr>
+          <w:rFonts w:ascii="Times New Roman" w:hAnsi="Times New Roman" w:cs="Times New Roman"/>
+          <w:u w:val="single"/>
+        </w:rPr>
+      </w:pPr>
+      <w:r>
+        <w:rPr>
+          <w:rFonts w:ascii="Times New Roman" w:hAnsi="Times New Roman" w:cs="Times New Roman"/>
+          <w:u w:val="single"/>
+        </w:rPr>
+        <w:t>Basic Terminology</w:t>
+      </w:r>
+    </w:p>
+    <w:p>
+      <w:pPr>
+        <w:pStyle w:val="ListParagraph"/>
+        <w:numPr>
+          <w:ilvl w:val="1"/>
+          <w:numId w:val="2"/>
+        </w:numPr>
+        <w:spacing w:line="360" w:lineRule="auto"/>
+        <w:rPr>
+          <w:rFonts w:ascii="Times New Roman" w:hAnsi="Times New Roman" w:cs="Times New Roman"/>
+          <w:u w:val="single"/>
+        </w:rPr>
+      </w:pPr>
+      <w:r>
+        <w:rPr>
+          <w:rFonts w:ascii="Times New Roman" w:hAnsi="Times New Roman" w:cs="Times New Roman"/>
+          <w:u w:val="single"/>
+        </w:rPr>
+        <w:t>Mathematic Transforms</w:t>
+      </w:r>
     </w:p>
     <w:p>
       <w:pPr>
@@ -190,8 +320,6 @@
         </w:rPr>
         <w:t>Maxwell Relations</w:t>
       </w:r>
-      <w:bookmarkStart w:id="0" w:name="_GoBack"/>
-      <w:bookmarkEnd w:id="0"/>
     </w:p>
     <w:p>
       <w:pPr>
@@ -606,11 +734,100 @@
       </w:pPr>
     </w:lvl>
   </w:abstractNum>
+  <w:abstractNum w:abstractNumId="2" w15:restartNumberingAfterBreak="0">
+    <w:nsid w:val="709F4D51"/>
+    <w:multiLevelType w:val="hybridMultilevel"/>
+    <w:tmpl w:val="D6309DB6"/>
+    <w:lvl w:ilvl="0" w:tplc="04090015">
+      <w:start w:val="1"/>
+      <w:numFmt w:val="upperLetter"/>
+      <w:lvlText w:val="%1."/>
+      <w:lvlJc w:val="left"/>
+      <w:pPr>
+        <w:ind w:left="720" w:hanging="360"/>
+      </w:pPr>
+    </w:lvl>
+    <w:lvl w:ilvl="1" w:tplc="04090019" w:tentative="1">
+      <w:start w:val="1"/>
+      <w:numFmt w:val="lowerLetter"/>
+      <w:lvlText w:val="%2."/>
+      <w:lvlJc w:val="left"/>
+      <w:pPr>
+        <w:ind w:left="1440" w:hanging="360"/>
+      </w:pPr>
+    </w:lvl>
+    <w:lvl w:ilvl="2" w:tplc="0409001B" w:tentative="1">
+      <w:start w:val="1"/>
+      <w:numFmt w:val="lowerRoman"/>
+      <w:lvlText w:val="%3."/>
+      <w:lvlJc w:val="right"/>
+      <w:pPr>
+        <w:ind w:left="2160" w:hanging="180"/>
+      </w:pPr>
+    </w:lvl>
+    <w:lvl w:ilvl="3" w:tplc="0409000F" w:tentative="1">
+      <w:start w:val="1"/>
+      <w:numFmt w:val="decimal"/>
+      <w:lvlText w:val="%4."/>
+      <w:lvlJc w:val="left"/>
+      <w:pPr>
+        <w:ind w:left="2880" w:hanging="360"/>
+      </w:pPr>
+    </w:lvl>
+    <w:lvl w:ilvl="4" w:tplc="04090019" w:tentative="1">
+      <w:start w:val="1"/>
+      <w:numFmt w:val="lowerLetter"/>
+      <w:lvlText w:val="%5."/>
+      <w:lvlJc w:val="left"/>
+      <w:pPr>
+        <w:ind w:left="3600" w:hanging="360"/>
+      </w:pPr>
+    </w:lvl>
+    <w:lvl w:ilvl="5" w:tplc="0409001B" w:tentative="1">
+      <w:start w:val="1"/>
+      <w:numFmt w:val="lowerRoman"/>
+      <w:lvlText w:val="%6."/>
+      <w:lvlJc w:val="right"/>
+      <w:pPr>
+        <w:ind w:left="4320" w:hanging="180"/>
+      </w:pPr>
+    </w:lvl>
+    <w:lvl w:ilvl="6" w:tplc="0409000F" w:tentative="1">
+      <w:start w:val="1"/>
+      <w:numFmt w:val="decimal"/>
+      <w:lvlText w:val="%7."/>
+      <w:lvlJc w:val="left"/>
+      <w:pPr>
+        <w:ind w:left="5040" w:hanging="360"/>
+      </w:pPr>
+    </w:lvl>
+    <w:lvl w:ilvl="7" w:tplc="04090019" w:tentative="1">
+      <w:start w:val="1"/>
+      <w:numFmt w:val="lowerLetter"/>
+      <w:lvlText w:val="%8."/>
+      <w:lvlJc w:val="left"/>
+      <w:pPr>
+        <w:ind w:left="5760" w:hanging="360"/>
+      </w:pPr>
+    </w:lvl>
+    <w:lvl w:ilvl="8" w:tplc="0409001B" w:tentative="1">
+      <w:start w:val="1"/>
+      <w:numFmt w:val="lowerRoman"/>
+      <w:lvlText w:val="%9."/>
+      <w:lvlJc w:val="right"/>
+      <w:pPr>
+        <w:ind w:left="6480" w:hanging="180"/>
+      </w:pPr>
+    </w:lvl>
+  </w:abstractNum>
   <w:num w:numId="1">
     <w:abstractNumId w:val="1"/>
   </w:num>
   <w:num w:numId="2">
     <w:abstractNumId w:val="0"/>
+  </w:num>
+  <w:num w:numId="3">
+    <w:abstractNumId w:val="2"/>
   </w:num>
 </w:numbering>
 </file>
@@ -1611,7 +1828,7 @@
 </file>
 
 <file path=customXml/itemProps1.xml><?xml version="1.0" encoding="utf-8"?>
-<ds:datastoreItem xmlns:ds="http://schemas.openxmlformats.org/officeDocument/2006/customXml" ds:itemID="{0FA14326-A467-1E4C-BF10-7D052D48B99F}">
+<ds:datastoreItem xmlns:ds="http://schemas.openxmlformats.org/officeDocument/2006/customXml" ds:itemID="{2AF89D3B-B76E-3F45-AF40-5BBBA90F1E11}">
   <ds:schemaRefs>
     <ds:schemaRef ds:uri="http://schemas.openxmlformats.org/officeDocument/2006/bibliography"/>
   </ds:schemaRefs>

</xml_diff>